<commit_message>
Comments and Tasks Description updated
</commit_message>
<xml_diff>
--- a/documentation/2.0 Design/DSD 1.0 OS Scheduler.docx
+++ b/documentation/2.0 Design/DSD 1.0 OS Scheduler.docx
@@ -1712,9 +1712,9 @@
         <w:lastRenderedPageBreak/>
         <w:fldChar w:fldCharType="end"/>
       </w:r>
-      <w:bookmarkStart w:id="16" w:name="_Toc498928151"/>
-      <w:bookmarkStart w:id="17" w:name="_Toc503846746"/>
-      <w:bookmarkStart w:id="18" w:name="_Toc381448026"/>
+      <w:bookmarkStart w:id="16" w:name="_Toc381448026"/>
+      <w:bookmarkStart w:id="17" w:name="_Toc498928151"/>
+      <w:bookmarkStart w:id="18" w:name="_Toc503846746"/>
       <w:bookmarkEnd w:id="6"/>
       <w:bookmarkEnd w:id="7"/>
       <w:bookmarkEnd w:id="8"/>
@@ -1728,7 +1728,7 @@
       <w:r>
         <w:t>SW Conceptual design</w:t>
       </w:r>
-      <w:bookmarkEnd w:id="18"/>
+      <w:bookmarkEnd w:id="16"/>
       <w:r>
         <w:t xml:space="preserve"> </w:t>
       </w:r>
@@ -1753,8 +1753,8 @@
       <w:bookmarkStart w:id="20" w:name="_Toc117504325"/>
       <w:bookmarkStart w:id="21" w:name="_Toc117504610"/>
       <w:bookmarkStart w:id="22" w:name="_Toc381448027"/>
-      <w:bookmarkEnd w:id="16"/>
       <w:bookmarkEnd w:id="17"/>
+      <w:bookmarkEnd w:id="18"/>
       <w:r>
         <w:t>Function Description and Dynamic Behavior</w:t>
       </w:r>
@@ -2966,7 +2966,16 @@
     </w:p>
     <w:p>
       <w:r>
-        <w:t xml:space="preserve">Mcu_DistributePllClock API enables PLL as the main clock source. </w:t>
+        <w:t>SchM_Start</w:t>
+      </w:r>
+      <w:r>
+        <w:t xml:space="preserve"> API </w:t>
+      </w:r>
+      <w:r>
+        <w:t>shall start the scheduler</w:t>
+      </w:r>
+      <w:r>
+        <w:t xml:space="preserve">. </w:t>
       </w:r>
     </w:p>
     <w:p/>
@@ -3964,52 +3973,7 @@
                 <w:sz w:val="18"/>
                 <w:szCs w:val="18"/>
               </w:rPr>
-              <w:t>(void) SchM_Tsk_</w:t>
-            </w:r>
-            <w:r>
-              <w:rPr>
-                <w:i/>
-                <w:color w:val="1F4E79"/>
-                <w:sz w:val="18"/>
-                <w:szCs w:val="18"/>
-              </w:rPr>
-              <w:t>4</w:t>
-            </w:r>
-            <w:r>
-              <w:rPr>
-                <w:i/>
-                <w:color w:val="1F4E79"/>
-                <w:sz w:val="18"/>
-                <w:szCs w:val="18"/>
-              </w:rPr>
-              <w:t>ms</w:t>
-            </w:r>
-            <w:r>
-              <w:rPr>
-                <w:i/>
-                <w:color w:val="1F4E79"/>
-                <w:sz w:val="18"/>
-                <w:szCs w:val="18"/>
-              </w:rPr>
-              <w:t xml:space="preserve"> </w:t>
-            </w:r>
-            <w:r>
-              <w:rPr>
-                <w:i/>
-                <w:color w:val="1F4E79"/>
-                <w:sz w:val="18"/>
-                <w:szCs w:val="18"/>
-              </w:rPr>
-              <w:t>(void)</w:t>
-            </w:r>
-            <w:r>
-              <w:rPr>
-                <w:i/>
-                <w:color w:val="1F4E79"/>
-                <w:sz w:val="18"/>
-                <w:szCs w:val="18"/>
-              </w:rPr>
-              <w:t>;</w:t>
+              <w:t>(void) SchM_Tsk_4ms (void);</w:t>
             </w:r>
           </w:p>
         </w:tc>
@@ -4042,25 +4006,7 @@
                 <w:sz w:val="18"/>
                 <w:szCs w:val="18"/>
               </w:rPr>
-              <w:t xml:space="preserve">Callback function for </w:t>
-            </w:r>
-            <w:r>
-              <w:rPr>
-                <w:i/>
-                <w:color w:val="1F4E79"/>
-                <w:sz w:val="18"/>
-                <w:szCs w:val="18"/>
-              </w:rPr>
-              <w:t>4</w:t>
-            </w:r>
-            <w:r>
-              <w:rPr>
-                <w:i/>
-                <w:color w:val="1F4E79"/>
-                <w:sz w:val="18"/>
-                <w:szCs w:val="18"/>
-              </w:rPr>
-              <w:t>ms</w:t>
+              <w:t>Callback function for 4ms</w:t>
             </w:r>
           </w:p>
         </w:tc>
@@ -4091,52 +4037,7 @@
                 <w:sz w:val="18"/>
                 <w:szCs w:val="18"/>
               </w:rPr>
-              <w:t>(void) SchM_Tsk_</w:t>
-            </w:r>
-            <w:r>
-              <w:rPr>
-                <w:i/>
-                <w:color w:val="1F4E79"/>
-                <w:sz w:val="18"/>
-                <w:szCs w:val="18"/>
-              </w:rPr>
-              <w:t>8</w:t>
-            </w:r>
-            <w:r>
-              <w:rPr>
-                <w:i/>
-                <w:color w:val="1F4E79"/>
-                <w:sz w:val="18"/>
-                <w:szCs w:val="18"/>
-              </w:rPr>
-              <w:t>ms</w:t>
-            </w:r>
-            <w:r>
-              <w:rPr>
-                <w:i/>
-                <w:color w:val="1F4E79"/>
-                <w:sz w:val="18"/>
-                <w:szCs w:val="18"/>
-              </w:rPr>
-              <w:t xml:space="preserve"> </w:t>
-            </w:r>
-            <w:r>
-              <w:rPr>
-                <w:i/>
-                <w:color w:val="1F4E79"/>
-                <w:sz w:val="18"/>
-                <w:szCs w:val="18"/>
-              </w:rPr>
-              <w:t>(void)</w:t>
-            </w:r>
-            <w:r>
-              <w:rPr>
-                <w:i/>
-                <w:color w:val="1F4E79"/>
-                <w:sz w:val="18"/>
-                <w:szCs w:val="18"/>
-              </w:rPr>
-              <w:t>;</w:t>
+              <w:t>(void) SchM_Tsk_8ms (void);</w:t>
             </w:r>
           </w:p>
         </w:tc>
@@ -4165,25 +4066,7 @@
                 <w:sz w:val="18"/>
                 <w:szCs w:val="18"/>
               </w:rPr>
-              <w:t xml:space="preserve">Callback function for </w:t>
-            </w:r>
-            <w:r>
-              <w:rPr>
-                <w:i/>
-                <w:color w:val="1F4E79"/>
-                <w:sz w:val="18"/>
-                <w:szCs w:val="18"/>
-              </w:rPr>
-              <w:t>8</w:t>
-            </w:r>
-            <w:r>
-              <w:rPr>
-                <w:i/>
-                <w:color w:val="1F4E79"/>
-                <w:sz w:val="18"/>
-                <w:szCs w:val="18"/>
-              </w:rPr>
-              <w:t>ms</w:t>
+              <w:t>Callback function for 8ms</w:t>
             </w:r>
           </w:p>
         </w:tc>
@@ -4214,52 +4097,7 @@
                 <w:sz w:val="18"/>
                 <w:szCs w:val="18"/>
               </w:rPr>
-              <w:t>(void) SchM_Tsk_1</w:t>
-            </w:r>
-            <w:r>
-              <w:rPr>
-                <w:i/>
-                <w:color w:val="1F4E79"/>
-                <w:sz w:val="18"/>
-                <w:szCs w:val="18"/>
-              </w:rPr>
-              <w:t>6</w:t>
-            </w:r>
-            <w:r>
-              <w:rPr>
-                <w:i/>
-                <w:color w:val="1F4E79"/>
-                <w:sz w:val="18"/>
-                <w:szCs w:val="18"/>
-              </w:rPr>
-              <w:t>ms</w:t>
-            </w:r>
-            <w:r>
-              <w:rPr>
-                <w:i/>
-                <w:color w:val="1F4E79"/>
-                <w:sz w:val="18"/>
-                <w:szCs w:val="18"/>
-              </w:rPr>
-              <w:t xml:space="preserve"> </w:t>
-            </w:r>
-            <w:r>
-              <w:rPr>
-                <w:i/>
-                <w:color w:val="1F4E79"/>
-                <w:sz w:val="18"/>
-                <w:szCs w:val="18"/>
-              </w:rPr>
-              <w:t>(void)</w:t>
-            </w:r>
-            <w:r>
-              <w:rPr>
-                <w:i/>
-                <w:color w:val="1F4E79"/>
-                <w:sz w:val="18"/>
-                <w:szCs w:val="18"/>
-              </w:rPr>
-              <w:t>;</w:t>
+              <w:t>(void) SchM_Tsk_16ms (void);</w:t>
             </w:r>
           </w:p>
         </w:tc>
@@ -4288,25 +4126,7 @@
                 <w:sz w:val="18"/>
                 <w:szCs w:val="18"/>
               </w:rPr>
-              <w:t xml:space="preserve">Callback function for </w:t>
-            </w:r>
-            <w:r>
-              <w:rPr>
-                <w:i/>
-                <w:color w:val="1F4E79"/>
-                <w:sz w:val="18"/>
-                <w:szCs w:val="18"/>
-              </w:rPr>
-              <w:t>16</w:t>
-            </w:r>
-            <w:r>
-              <w:rPr>
-                <w:i/>
-                <w:color w:val="1F4E79"/>
-                <w:sz w:val="18"/>
-                <w:szCs w:val="18"/>
-              </w:rPr>
-              <w:t>ms</w:t>
+              <w:t>Callback function for 16ms</w:t>
             </w:r>
           </w:p>
         </w:tc>
@@ -4337,52 +4157,7 @@
                 <w:sz w:val="18"/>
                 <w:szCs w:val="18"/>
               </w:rPr>
-              <w:t xml:space="preserve">(void) </w:t>
-            </w:r>
-            <w:r>
-              <w:rPr>
-                <w:i/>
-                <w:color w:val="1F4E79"/>
-                <w:sz w:val="18"/>
-                <w:szCs w:val="18"/>
-              </w:rPr>
-              <w:t>SchM_Tsk_32</w:t>
-            </w:r>
-            <w:r>
-              <w:rPr>
-                <w:i/>
-                <w:color w:val="1F4E79"/>
-                <w:sz w:val="18"/>
-                <w:szCs w:val="18"/>
-              </w:rPr>
-              <w:t>ms</w:t>
-            </w:r>
-            <w:r>
-              <w:rPr>
-                <w:i/>
-                <w:color w:val="1F4E79"/>
-                <w:sz w:val="18"/>
-                <w:szCs w:val="18"/>
-              </w:rPr>
-              <w:t xml:space="preserve"> </w:t>
-            </w:r>
-            <w:r>
-              <w:rPr>
-                <w:i/>
-                <w:color w:val="1F4E79"/>
-                <w:sz w:val="18"/>
-                <w:szCs w:val="18"/>
-              </w:rPr>
-              <w:t>(void)</w:t>
-            </w:r>
-            <w:r>
-              <w:rPr>
-                <w:i/>
-                <w:color w:val="1F4E79"/>
-                <w:sz w:val="18"/>
-                <w:szCs w:val="18"/>
-              </w:rPr>
-              <w:t>;</w:t>
+              <w:t>(void) SchM_Tsk_32ms (void);</w:t>
             </w:r>
           </w:p>
         </w:tc>
@@ -4411,25 +4186,7 @@
                 <w:sz w:val="18"/>
                 <w:szCs w:val="18"/>
               </w:rPr>
-              <w:t xml:space="preserve">Callback function for </w:t>
-            </w:r>
-            <w:r>
-              <w:rPr>
-                <w:i/>
-                <w:color w:val="1F4E79"/>
-                <w:sz w:val="18"/>
-                <w:szCs w:val="18"/>
-              </w:rPr>
-              <w:t>32m</w:t>
-            </w:r>
-            <w:r>
-              <w:rPr>
-                <w:i/>
-                <w:color w:val="1F4E79"/>
-                <w:sz w:val="18"/>
-                <w:szCs w:val="18"/>
-              </w:rPr>
-              <w:t>s</w:t>
+              <w:t>Callback function for 32ms</w:t>
             </w:r>
           </w:p>
         </w:tc>
@@ -4460,52 +4217,7 @@
                 <w:sz w:val="18"/>
                 <w:szCs w:val="18"/>
               </w:rPr>
-              <w:t xml:space="preserve">(void) </w:t>
-            </w:r>
-            <w:r>
-              <w:rPr>
-                <w:i/>
-                <w:color w:val="1F4E79"/>
-                <w:sz w:val="18"/>
-                <w:szCs w:val="18"/>
-              </w:rPr>
-              <w:t>SchM_Tsk_64</w:t>
-            </w:r>
-            <w:r>
-              <w:rPr>
-                <w:i/>
-                <w:color w:val="1F4E79"/>
-                <w:sz w:val="18"/>
-                <w:szCs w:val="18"/>
-              </w:rPr>
-              <w:t>ms</w:t>
-            </w:r>
-            <w:r>
-              <w:rPr>
-                <w:i/>
-                <w:color w:val="1F4E79"/>
-                <w:sz w:val="18"/>
-                <w:szCs w:val="18"/>
-              </w:rPr>
-              <w:t xml:space="preserve"> </w:t>
-            </w:r>
-            <w:r>
-              <w:rPr>
-                <w:i/>
-                <w:color w:val="1F4E79"/>
-                <w:sz w:val="18"/>
-                <w:szCs w:val="18"/>
-              </w:rPr>
-              <w:t>(void)</w:t>
-            </w:r>
-            <w:r>
-              <w:rPr>
-                <w:i/>
-                <w:color w:val="1F4E79"/>
-                <w:sz w:val="18"/>
-                <w:szCs w:val="18"/>
-              </w:rPr>
-              <w:t>;</w:t>
+              <w:t>(void) SchM_Tsk_64ms (void);</w:t>
             </w:r>
           </w:p>
         </w:tc>
@@ -4534,25 +4246,7 @@
                 <w:sz w:val="18"/>
                 <w:szCs w:val="18"/>
               </w:rPr>
-              <w:t xml:space="preserve">Callback function for </w:t>
-            </w:r>
-            <w:r>
-              <w:rPr>
-                <w:i/>
-                <w:color w:val="1F4E79"/>
-                <w:sz w:val="18"/>
-                <w:szCs w:val="18"/>
-              </w:rPr>
-              <w:t>64</w:t>
-            </w:r>
-            <w:r>
-              <w:rPr>
-                <w:i/>
-                <w:color w:val="1F4E79"/>
-                <w:sz w:val="18"/>
-                <w:szCs w:val="18"/>
-              </w:rPr>
-              <w:t>ms</w:t>
+              <w:t>Callback function for 64ms</w:t>
             </w:r>
           </w:p>
         </w:tc>
@@ -4574,7 +4268,10 @@
     </w:p>
     <w:p>
       <w:r>
-        <w:t>Callback functions for periods required</w:t>
+        <w:t>Callbac</w:t>
+      </w:r>
+      <w:r>
+        <w:t>k functions for periods requested</w:t>
       </w:r>
       <w:r>
         <w:t>.</w:t>
@@ -4902,7 +4599,7 @@
               <w:noProof/>
               <w:sz w:val="18"/>
             </w:rPr>
-            <w:t>1</w:t>
+            <w:t>4</w:t>
           </w:r>
           <w:r>
             <w:rPr>
@@ -5573,7 +5270,7 @@
         <v:shape id="_x0000_i1025" type="#_x0000_t75" style="width:35.25pt;height:195.75pt" o:ole="">
           <v:imagedata r:id="rId1" o:title=""/>
         </v:shape>
-        <o:OLEObject Type="Embed" ProgID="Designer" ShapeID="_x0000_i1025" DrawAspect="Content" ObjectID="_1455189878" r:id="rId2">
+        <o:OLEObject Type="Embed" ProgID="Designer" ShapeID="_x0000_i1025" DrawAspect="Content" ObjectID="_1456002121" r:id="rId2">
           <o:FieldCodes>\s \* MERGEFORMAT</o:FieldCodes>
         </o:OLEObject>
       </w:object>
@@ -5588,7 +5285,7 @@
         <v:shape id="_x0000_i1026" type="#_x0000_t75" style="width:42.75pt;height:167.25pt" o:ole="" fillcolor="window">
           <v:imagedata r:id="rId3" o:title=""/>
         </v:shape>
-        <o:OLEObject Type="Embed" ProgID="Designer" ShapeID="_x0000_i1026" DrawAspect="Content" ObjectID="_1455189879" r:id="rId4">
+        <o:OLEObject Type="Embed" ProgID="Designer" ShapeID="_x0000_i1026" DrawAspect="Content" ObjectID="_1456002122" r:id="rId4">
           <o:FieldCodes>\s \* MERGEFORMAT</o:FieldCodes>
         </o:OLEObject>
       </w:object>

</xml_diff>

<commit_message>
Final Report for Design Document
</commit_message>
<xml_diff>
--- a/documentation/2.0 Design/DSD 1.0 OS Scheduler.docx
+++ b/documentation/2.0 Design/DSD 1.0 OS Scheduler.docx
@@ -1,6 +1,6 @@
 
 <file path=word/document.xml><?xml version="1.0" encoding="utf-8"?>
-<w:document xmlns:ve="http://schemas.openxmlformats.org/markup-compatibility/2006" xmlns:o="urn:schemas-microsoft-com:office:office" xmlns:r="http://schemas.openxmlformats.org/officeDocument/2006/relationships" xmlns:m="http://schemas.openxmlformats.org/officeDocument/2006/math" xmlns:v="urn:schemas-microsoft-com:vml" xmlns:wp="http://schemas.openxmlformats.org/drawingml/2006/wordprocessingDrawing" xmlns:w10="urn:schemas-microsoft-com:office:word" xmlns:w="http://schemas.openxmlformats.org/wordprocessingml/2006/main" xmlns:wne="http://schemas.microsoft.com/office/word/2006/wordml">
+<w:document xmlns:wpc="http://schemas.microsoft.com/office/word/2010/wordprocessingCanvas" xmlns:mc="http://schemas.openxmlformats.org/markup-compatibility/2006" xmlns:o="urn:schemas-microsoft-com:office:office" xmlns:r="http://schemas.openxmlformats.org/officeDocument/2006/relationships" xmlns:m="http://schemas.openxmlformats.org/officeDocument/2006/math" xmlns:v="urn:schemas-microsoft-com:vml" xmlns:wp14="http://schemas.microsoft.com/office/word/2010/wordprocessingDrawing" xmlns:wp="http://schemas.openxmlformats.org/drawingml/2006/wordprocessingDrawing" xmlns:w10="urn:schemas-microsoft-com:office:word" xmlns:w="http://schemas.openxmlformats.org/wordprocessingml/2006/main" xmlns:w14="http://schemas.microsoft.com/office/word/2010/wordml" xmlns:wpg="http://schemas.microsoft.com/office/word/2010/wordprocessingGroup" xmlns:wpi="http://schemas.microsoft.com/office/word/2010/wordprocessingInk" xmlns:wne="http://schemas.microsoft.com/office/word/2006/wordml" xmlns:wps="http://schemas.microsoft.com/office/word/2010/wordprocessingShape" mc:Ignorable="w14 wp14">
   <w:body>
     <w:p>
       <w:pPr>
@@ -153,7 +153,7 @@
           <w:left w:w="70" w:type="dxa"/>
           <w:right w:w="70" w:type="dxa"/>
         </w:tblCellMar>
-        <w:tblLook w:val="0000"/>
+        <w:tblLook w:val="0000" w:firstRow="0" w:lastRow="0" w:firstColumn="0" w:lastColumn="0" w:noHBand="0" w:noVBand="0"/>
       </w:tblPr>
       <w:tblGrid>
         <w:gridCol w:w="1914"/>
@@ -1738,6 +1738,52 @@
         <w:jc w:val="center"/>
       </w:pPr>
     </w:p>
+    <w:p>
+      <w:pPr>
+        <w:jc w:val="center"/>
+      </w:pPr>
+      <w:r>
+        <w:rPr>
+          <w:noProof/>
+          <w:lang w:val="es-MX" w:eastAsia="es-MX"/>
+        </w:rPr>
+        <w:drawing>
+          <wp:inline distT="0" distB="0" distL="0" distR="0" wp14:anchorId="08CD7481" wp14:editId="4CFB303C">
+            <wp:extent cx="3343275" cy="4733925"/>
+            <wp:effectExtent l="0" t="0" r="9525" b="9525"/>
+            <wp:docPr id="1" name="Imagen 1"/>
+            <wp:cNvGraphicFramePr>
+              <a:graphicFrameLocks xmlns:a="http://schemas.openxmlformats.org/drawingml/2006/main" noChangeAspect="1"/>
+            </wp:cNvGraphicFramePr>
+            <a:graphic xmlns:a="http://schemas.openxmlformats.org/drawingml/2006/main">
+              <a:graphicData uri="http://schemas.openxmlformats.org/drawingml/2006/picture">
+                <pic:pic xmlns:pic="http://schemas.openxmlformats.org/drawingml/2006/picture">
+                  <pic:nvPicPr>
+                    <pic:cNvPr id="0" name=""/>
+                    <pic:cNvPicPr/>
+                  </pic:nvPicPr>
+                  <pic:blipFill>
+                    <a:blip r:embed="rId8"/>
+                    <a:stretch>
+                      <a:fillRect/>
+                    </a:stretch>
+                  </pic:blipFill>
+                  <pic:spPr>
+                    <a:xfrm>
+                      <a:off x="0" y="0"/>
+                      <a:ext cx="3343275" cy="4733925"/>
+                    </a:xfrm>
+                    <a:prstGeom prst="rect">
+                      <a:avLst/>
+                    </a:prstGeom>
+                  </pic:spPr>
+                </pic:pic>
+              </a:graphicData>
+            </a:graphic>
+          </wp:inline>
+        </w:drawing>
+      </w:r>
+    </w:p>
     <w:p/>
     <w:p/>
     <w:p/>
@@ -1745,6 +1791,88 @@
     <w:p/>
     <w:p/>
     <w:p/>
+    <w:p/>
+    <w:p/>
+    <w:p/>
+    <w:p/>
+    <w:p/>
+    <w:p/>
+    <w:p/>
+    <w:p/>
+    <w:p/>
+    <w:p/>
+    <w:p/>
+    <w:p/>
+    <w:p/>
+    <w:p/>
+    <w:p/>
+    <w:p>
+      <w:pPr>
+        <w:jc w:val="center"/>
+      </w:pPr>
+      <w:r>
+        <w:rPr>
+          <w:noProof/>
+          <w:lang w:val="es-MX" w:eastAsia="es-MX"/>
+        </w:rPr>
+        <w:drawing>
+          <wp:inline distT="0" distB="0" distL="0" distR="0" wp14:anchorId="3F4641EA" wp14:editId="055B7CB0">
+            <wp:extent cx="3924300" cy="3752850"/>
+            <wp:effectExtent l="0" t="0" r="0" b="0"/>
+            <wp:docPr id="10" name="Imagen 10"/>
+            <wp:cNvGraphicFramePr>
+              <a:graphicFrameLocks xmlns:a="http://schemas.openxmlformats.org/drawingml/2006/main" noChangeAspect="1"/>
+            </wp:cNvGraphicFramePr>
+            <a:graphic xmlns:a="http://schemas.openxmlformats.org/drawingml/2006/main">
+              <a:graphicData uri="http://schemas.openxmlformats.org/drawingml/2006/picture">
+                <pic:pic xmlns:pic="http://schemas.openxmlformats.org/drawingml/2006/picture">
+                  <pic:nvPicPr>
+                    <pic:cNvPr id="0" name=""/>
+                    <pic:cNvPicPr/>
+                  </pic:nvPicPr>
+                  <pic:blipFill>
+                    <a:blip r:embed="rId9"/>
+                    <a:stretch>
+                      <a:fillRect/>
+                    </a:stretch>
+                  </pic:blipFill>
+                  <pic:spPr>
+                    <a:xfrm>
+                      <a:off x="0" y="0"/>
+                      <a:ext cx="3924300" cy="3752850"/>
+                    </a:xfrm>
+                    <a:prstGeom prst="rect">
+                      <a:avLst/>
+                    </a:prstGeom>
+                  </pic:spPr>
+                </pic:pic>
+              </a:graphicData>
+            </a:graphic>
+          </wp:inline>
+        </w:drawing>
+      </w:r>
+    </w:p>
+    <w:p/>
+    <w:p/>
+    <w:p/>
+    <w:p/>
+    <w:p/>
+    <w:p/>
+    <w:p/>
+    <w:p/>
+    <w:p/>
+    <w:p/>
+    <w:p/>
+    <w:p/>
+    <w:p/>
+    <w:p/>
+    <w:p/>
+    <w:p/>
+    <w:p/>
+    <w:p/>
+    <w:p/>
+    <w:p/>
+    <w:p/>
     <w:p>
       <w:pPr>
         <w:pStyle w:val="Ttulo1"/>
@@ -1753,12 +1881,15 @@
       <w:bookmarkStart w:id="20" w:name="_Toc117504325"/>
       <w:bookmarkStart w:id="21" w:name="_Toc117504610"/>
       <w:bookmarkStart w:id="22" w:name="_Toc381448027"/>
+      <w:bookmarkStart w:id="23" w:name="_GoBack"/>
       <w:bookmarkEnd w:id="17"/>
       <w:bookmarkEnd w:id="18"/>
-      <w:r>
+      <w:bookmarkEnd w:id="23"/>
+      <w:r>
+        <w:lastRenderedPageBreak/>
         <w:t>Function Description and Dynamic Behavior</w:t>
       </w:r>
-      <w:bookmarkStart w:id="23" w:name="_Toc140464262"/>
+      <w:bookmarkStart w:id="24" w:name="_Toc140464262"/>
       <w:bookmarkEnd w:id="19"/>
       <w:bookmarkEnd w:id="20"/>
       <w:bookmarkEnd w:id="21"/>
@@ -1771,7 +1902,7 @@
           <w:rStyle w:val="HelptextZchn"/>
         </w:rPr>
       </w:pPr>
-      <w:bookmarkStart w:id="24" w:name="_Toc381448028"/>
+      <w:bookmarkStart w:id="25" w:name="_Toc381448028"/>
       <w:r>
         <w:rPr>
           <w:rStyle w:val="Ttulo7Car"/>
@@ -1782,28 +1913,58 @@
         <w:rPr>
           <w:rStyle w:val="HelptextZchn"/>
         </w:rPr>
-        <w:t>void SchM</w:t>
-      </w:r>
+        <w:t xml:space="preserve">void </w:t>
+      </w:r>
+      <w:proofErr w:type="spellStart"/>
       <w:r>
         <w:rPr>
           <w:rStyle w:val="HelptextZchn"/>
         </w:rPr>
-        <w:t>_Init (</w:t>
+        <w:t>SchM</w:t>
       </w:r>
       <w:r>
         <w:rPr>
           <w:rStyle w:val="HelptextZchn"/>
         </w:rPr>
-        <w:t>SchM_TaskConfigType *SchM_Config</w:t>
-      </w:r>
+        <w:t>_Init</w:t>
+      </w:r>
+      <w:proofErr w:type="spellEnd"/>
       <w:r>
         <w:rPr>
           <w:rStyle w:val="HelptextZchn"/>
         </w:rPr>
+        <w:t xml:space="preserve"> (</w:t>
+      </w:r>
+      <w:proofErr w:type="spellStart"/>
+      <w:r>
+        <w:rPr>
+          <w:rStyle w:val="HelptextZchn"/>
+        </w:rPr>
+        <w:t>SchM_TaskConfigType</w:t>
+      </w:r>
+      <w:proofErr w:type="spellEnd"/>
+      <w:r>
+        <w:rPr>
+          <w:rStyle w:val="HelptextZchn"/>
+        </w:rPr>
+        <w:t xml:space="preserve"> *</w:t>
+      </w:r>
+      <w:proofErr w:type="spellStart"/>
+      <w:r>
+        <w:rPr>
+          <w:rStyle w:val="HelptextZchn"/>
+        </w:rPr>
+        <w:t>SchM_Config</w:t>
+      </w:r>
+      <w:proofErr w:type="spellEnd"/>
+      <w:r>
+        <w:rPr>
+          <w:rStyle w:val="HelptextZchn"/>
+        </w:rPr>
         <w:t>)</w:t>
       </w:r>
-      <w:bookmarkEnd w:id="23"/>
       <w:bookmarkEnd w:id="24"/>
+      <w:bookmarkEnd w:id="25"/>
     </w:p>
     <w:p>
       <w:pPr>
@@ -1826,7 +1987,7 @@
           <w:insideV w:val="single" w:sz="4" w:space="0" w:color="auto"/>
         </w:tblBorders>
         <w:tblLayout w:type="fixed"/>
-        <w:tblLook w:val="0000"/>
+        <w:tblLook w:val="0000" w:firstRow="0" w:lastRow="0" w:firstColumn="0" w:lastColumn="0" w:noHBand="0" w:noVBand="0"/>
       </w:tblPr>
       <w:tblGrid>
         <w:gridCol w:w="2943"/>
@@ -1878,6 +2039,7 @@
               </w:rPr>
               <w:t xml:space="preserve">Void </w:t>
             </w:r>
+            <w:proofErr w:type="spellStart"/>
             <w:r>
               <w:rPr>
                 <w:i/>
@@ -1894,8 +2056,49 @@
                 <w:sz w:val="18"/>
                 <w:szCs w:val="18"/>
               </w:rPr>
-              <w:t>_Init(SchM_TaskConfigType *SchM_Config</w:t>
-            </w:r>
+              <w:t>_Init</w:t>
+            </w:r>
+            <w:proofErr w:type="spellEnd"/>
+            <w:r>
+              <w:rPr>
+                <w:i/>
+                <w:color w:val="1F4E79"/>
+                <w:sz w:val="18"/>
+                <w:szCs w:val="18"/>
+              </w:rPr>
+              <w:t>(</w:t>
+            </w:r>
+            <w:proofErr w:type="spellStart"/>
+            <w:r>
+              <w:rPr>
+                <w:i/>
+                <w:color w:val="1F4E79"/>
+                <w:sz w:val="18"/>
+                <w:szCs w:val="18"/>
+              </w:rPr>
+              <w:t>SchM_TaskConfigType</w:t>
+            </w:r>
+            <w:proofErr w:type="spellEnd"/>
+            <w:r>
+              <w:rPr>
+                <w:i/>
+                <w:color w:val="1F4E79"/>
+                <w:sz w:val="18"/>
+                <w:szCs w:val="18"/>
+              </w:rPr>
+              <w:t xml:space="preserve"> *</w:t>
+            </w:r>
+            <w:proofErr w:type="spellStart"/>
+            <w:r>
+              <w:rPr>
+                <w:i/>
+                <w:color w:val="1F4E79"/>
+                <w:sz w:val="18"/>
+                <w:szCs w:val="18"/>
+              </w:rPr>
+              <w:t>SchM_Config</w:t>
+            </w:r>
+            <w:proofErr w:type="spellEnd"/>
             <w:r>
               <w:rPr>
                 <w:i/>
@@ -2061,6 +2264,7 @@
                 <w:szCs w:val="18"/>
               </w:rPr>
             </w:pPr>
+            <w:proofErr w:type="spellStart"/>
             <w:r>
               <w:rPr>
                 <w:i/>
@@ -2070,6 +2274,7 @@
               </w:rPr>
               <w:t>SchM_Config</w:t>
             </w:r>
+            <w:proofErr w:type="spellEnd"/>
             <w:r>
               <w:rPr>
                 <w:i/>
@@ -2185,11 +2390,16 @@
       </w:r>
     </w:p>
     <w:p>
+      <w:proofErr w:type="spellStart"/>
       <w:r>
         <w:t>SchM</w:t>
       </w:r>
       <w:r>
-        <w:t xml:space="preserve">_Init </w:t>
+        <w:t>_Init</w:t>
+      </w:r>
+      <w:proofErr w:type="spellEnd"/>
+      <w:r>
+        <w:t xml:space="preserve"> </w:t>
       </w:r>
       <w:r>
         <w:t>function shall allocate and initialize the resources to be used by the Scheduler Module</w:t>
@@ -2205,7 +2415,7 @@
           <w:rStyle w:val="HelptextZchn"/>
         </w:rPr>
       </w:pPr>
-      <w:bookmarkStart w:id="25" w:name="_Toc381448029"/>
+      <w:bookmarkStart w:id="26" w:name="_Toc381448029"/>
       <w:r>
         <w:rPr>
           <w:rStyle w:val="Ttulo7Car"/>
@@ -2218,6 +2428,7 @@
         </w:rPr>
         <w:t xml:space="preserve">void </w:t>
       </w:r>
+      <w:proofErr w:type="spellStart"/>
       <w:r>
         <w:rPr>
           <w:rStyle w:val="HelptextZchn"/>
@@ -2240,9 +2451,16 @@
         <w:rPr>
           <w:rStyle w:val="HelptextZchn"/>
         </w:rPr>
-        <w:t>nit (void)</w:t>
-      </w:r>
-      <w:bookmarkEnd w:id="25"/>
+        <w:t>nit</w:t>
+      </w:r>
+      <w:proofErr w:type="spellEnd"/>
+      <w:r>
+        <w:rPr>
+          <w:rStyle w:val="HelptextZchn"/>
+        </w:rPr>
+        <w:t xml:space="preserve"> (void)</w:t>
+      </w:r>
+      <w:bookmarkEnd w:id="26"/>
     </w:p>
     <w:p>
       <w:pPr>
@@ -2265,7 +2483,7 @@
           <w:insideV w:val="single" w:sz="4" w:space="0" w:color="auto"/>
         </w:tblBorders>
         <w:tblLayout w:type="fixed"/>
-        <w:tblLook w:val="0000"/>
+        <w:tblLook w:val="0000" w:firstRow="0" w:lastRow="0" w:firstColumn="0" w:lastColumn="0" w:noHBand="0" w:noVBand="0"/>
       </w:tblPr>
       <w:tblGrid>
         <w:gridCol w:w="2943"/>
@@ -2315,6 +2533,7 @@
               </w:rPr>
               <w:t xml:space="preserve">Void </w:t>
             </w:r>
+            <w:proofErr w:type="spellStart"/>
             <w:r>
               <w:rPr>
                 <w:i/>
@@ -2360,6 +2579,7 @@
               </w:rPr>
               <w:t>t</w:t>
             </w:r>
+            <w:proofErr w:type="spellEnd"/>
             <w:r>
               <w:rPr>
                 <w:i/>
@@ -2588,6 +2808,7 @@
       </w:r>
     </w:p>
     <w:p>
+      <w:proofErr w:type="spellStart"/>
       <w:r>
         <w:t>SchM</w:t>
       </w:r>
@@ -2598,7 +2819,11 @@
         <w:t>Dei</w:t>
       </w:r>
       <w:r>
-        <w:t xml:space="preserve">nit </w:t>
+        <w:t>nit</w:t>
+      </w:r>
+      <w:proofErr w:type="spellEnd"/>
+      <w:r>
+        <w:t xml:space="preserve"> </w:t>
       </w:r>
       <w:r>
         <w:t>function shall finalize and free the resources used by the Scheduler Module</w:t>
@@ -2624,7 +2849,7 @@
           <w:rStyle w:val="HelptextZchn"/>
         </w:rPr>
       </w:pPr>
-      <w:bookmarkStart w:id="26" w:name="_Toc381448030"/>
+      <w:bookmarkStart w:id="27" w:name="_Toc381448030"/>
       <w:r>
         <w:rPr>
           <w:rStyle w:val="Ttulo7Car"/>
@@ -2635,12 +2860,19 @@
         <w:rPr>
           <w:rStyle w:val="HelptextZchn"/>
         </w:rPr>
-        <w:t>void SchM</w:t>
-      </w:r>
+        <w:t xml:space="preserve">void </w:t>
+      </w:r>
+      <w:proofErr w:type="spellStart"/>
       <w:r>
         <w:rPr>
           <w:rStyle w:val="HelptextZchn"/>
         </w:rPr>
+        <w:t>SchM</w:t>
+      </w:r>
+      <w:r>
+        <w:rPr>
+          <w:rStyle w:val="HelptextZchn"/>
+        </w:rPr>
         <w:t>_</w:t>
       </w:r>
       <w:r>
@@ -2649,13 +2881,14 @@
         </w:rPr>
         <w:t>Start</w:t>
       </w:r>
+      <w:proofErr w:type="spellEnd"/>
       <w:r>
         <w:rPr>
           <w:rStyle w:val="HelptextZchn"/>
         </w:rPr>
         <w:t xml:space="preserve"> (void)</w:t>
       </w:r>
-      <w:bookmarkEnd w:id="26"/>
+      <w:bookmarkEnd w:id="27"/>
     </w:p>
     <w:p>
       <w:pPr>
@@ -2678,7 +2911,7 @@
           <w:insideV w:val="single" w:sz="4" w:space="0" w:color="auto"/>
         </w:tblBorders>
         <w:tblLayout w:type="fixed"/>
-        <w:tblLook w:val="0000"/>
+        <w:tblLook w:val="0000" w:firstRow="0" w:lastRow="0" w:firstColumn="0" w:lastColumn="0" w:noHBand="0" w:noVBand="0"/>
       </w:tblPr>
       <w:tblGrid>
         <w:gridCol w:w="2943"/>
@@ -2728,6 +2961,7 @@
               </w:rPr>
               <w:t xml:space="preserve">Void </w:t>
             </w:r>
+            <w:proofErr w:type="spellStart"/>
             <w:r>
               <w:rPr>
                 <w:i/>
@@ -2737,6 +2971,7 @@
               </w:rPr>
               <w:t>SchM_Start</w:t>
             </w:r>
+            <w:proofErr w:type="spellEnd"/>
             <w:r>
               <w:rPr>
                 <w:i/>
@@ -2965,9 +3200,11 @@
       </w:r>
     </w:p>
     <w:p>
+      <w:proofErr w:type="spellStart"/>
       <w:r>
         <w:t>SchM_Start</w:t>
       </w:r>
+      <w:proofErr w:type="spellEnd"/>
       <w:r>
         <w:t xml:space="preserve"> API </w:t>
       </w:r>
@@ -2986,24 +3223,30 @@
           <w:rStyle w:val="HelptextZchn"/>
         </w:rPr>
       </w:pPr>
-      <w:bookmarkStart w:id="27" w:name="_Toc381448031"/>
+      <w:bookmarkStart w:id="28" w:name="_Toc381448031"/>
       <w:r>
         <w:rPr>
           <w:rStyle w:val="Ttulo7Car"/>
         </w:rPr>
-        <w:lastRenderedPageBreak/>
         <w:t xml:space="preserve">Function </w:t>
       </w:r>
       <w:r>
         <w:rPr>
           <w:rStyle w:val="HelptextZchn"/>
         </w:rPr>
-        <w:t>void SchM</w:t>
-      </w:r>
+        <w:t xml:space="preserve">void </w:t>
+      </w:r>
+      <w:proofErr w:type="spellStart"/>
       <w:r>
         <w:rPr>
           <w:rStyle w:val="HelptextZchn"/>
         </w:rPr>
+        <w:t>SchM</w:t>
+      </w:r>
+      <w:r>
+        <w:rPr>
+          <w:rStyle w:val="HelptextZchn"/>
+        </w:rPr>
         <w:t>_</w:t>
       </w:r>
       <w:r>
@@ -3012,13 +3255,14 @@
         </w:rPr>
         <w:t>OsTick</w:t>
       </w:r>
+      <w:proofErr w:type="spellEnd"/>
       <w:r>
         <w:rPr>
           <w:rStyle w:val="HelptextZchn"/>
         </w:rPr>
         <w:t xml:space="preserve"> (void)</w:t>
       </w:r>
-      <w:bookmarkEnd w:id="27"/>
+      <w:bookmarkEnd w:id="28"/>
     </w:p>
     <w:p>
       <w:pPr>
@@ -3041,7 +3285,7 @@
           <w:insideV w:val="single" w:sz="4" w:space="0" w:color="auto"/>
         </w:tblBorders>
         <w:tblLayout w:type="fixed"/>
-        <w:tblLook w:val="0000"/>
+        <w:tblLook w:val="0000" w:firstRow="0" w:lastRow="0" w:firstColumn="0" w:lastColumn="0" w:noHBand="0" w:noVBand="0"/>
       </w:tblPr>
       <w:tblGrid>
         <w:gridCol w:w="2943"/>
@@ -3091,6 +3335,7 @@
               </w:rPr>
               <w:t xml:space="preserve">Void </w:t>
             </w:r>
+            <w:proofErr w:type="spellStart"/>
             <w:r>
               <w:rPr>
                 <w:i/>
@@ -3118,6 +3363,7 @@
               </w:rPr>
               <w:t>OsTick</w:t>
             </w:r>
+            <w:proofErr w:type="spellEnd"/>
             <w:r>
               <w:rPr>
                 <w:i/>
@@ -3391,8 +3637,13 @@
       </w:r>
     </w:p>
     <w:p>
-      <w:r>
-        <w:t>SchM_OsTick is a callback function for the base timer Tick</w:t>
+      <w:proofErr w:type="spellStart"/>
+      <w:r>
+        <w:t>SchM_OsTick</w:t>
+      </w:r>
+      <w:proofErr w:type="spellEnd"/>
+      <w:r>
+        <w:t xml:space="preserve"> is a callback function for the base timer Tick</w:t>
       </w:r>
       <w:r>
         <w:t xml:space="preserve">. </w:t>
@@ -3406,25 +3657,42 @@
           <w:rStyle w:val="HelptextZchn"/>
         </w:rPr>
       </w:pPr>
-      <w:bookmarkStart w:id="28" w:name="_Toc381448032"/>
+      <w:bookmarkStart w:id="29" w:name="_Toc381448032"/>
       <w:r>
         <w:rPr>
           <w:rStyle w:val="Ttulo7Car"/>
         </w:rPr>
+        <w:lastRenderedPageBreak/>
         <w:t xml:space="preserve">Function </w:t>
       </w:r>
       <w:r>
         <w:rPr>
           <w:rStyle w:val="HelptextZchn"/>
         </w:rPr>
-        <w:t>void SchM_Background</w:t>
-      </w:r>
+        <w:t xml:space="preserve">void </w:t>
+      </w:r>
+      <w:proofErr w:type="spellStart"/>
       <w:r>
         <w:rPr>
           <w:rStyle w:val="HelptextZchn"/>
         </w:rPr>
+        <w:t>SchM_</w:t>
+      </w:r>
+      <w:proofErr w:type="gramStart"/>
+      <w:r>
+        <w:rPr>
+          <w:rStyle w:val="HelptextZchn"/>
+        </w:rPr>
+        <w:t>Background</w:t>
+      </w:r>
+      <w:proofErr w:type="spellEnd"/>
+      <w:r>
+        <w:rPr>
+          <w:rStyle w:val="HelptextZchn"/>
+        </w:rPr>
         <w:t>(</w:t>
       </w:r>
+      <w:proofErr w:type="gramEnd"/>
       <w:r>
         <w:rPr>
           <w:rStyle w:val="HelptextZchn"/>
@@ -3437,7 +3705,7 @@
         </w:rPr>
         <w:t xml:space="preserve"> )</w:t>
       </w:r>
-      <w:bookmarkEnd w:id="28"/>
+      <w:bookmarkEnd w:id="29"/>
     </w:p>
     <w:p>
       <w:pPr>
@@ -3460,7 +3728,7 @@
           <w:insideV w:val="single" w:sz="4" w:space="0" w:color="auto"/>
         </w:tblBorders>
         <w:tblLayout w:type="fixed"/>
-        <w:tblLook w:val="0000"/>
+        <w:tblLook w:val="0000" w:firstRow="0" w:lastRow="0" w:firstColumn="0" w:lastColumn="0" w:noHBand="0" w:noVBand="0"/>
       </w:tblPr>
       <w:tblGrid>
         <w:gridCol w:w="2943"/>
@@ -3508,7 +3776,17 @@
                 <w:sz w:val="18"/>
                 <w:szCs w:val="18"/>
               </w:rPr>
-              <w:t>Void SchM</w:t>
+              <w:t xml:space="preserve">Void </w:t>
+            </w:r>
+            <w:proofErr w:type="spellStart"/>
+            <w:r>
+              <w:rPr>
+                <w:i/>
+                <w:color w:val="1F4E79"/>
+                <w:sz w:val="18"/>
+                <w:szCs w:val="18"/>
+              </w:rPr>
+              <w:t>SchM</w:t>
             </w:r>
             <w:r>
               <w:rPr>
@@ -3528,6 +3806,7 @@
               </w:rPr>
               <w:t>Background</w:t>
             </w:r>
+            <w:proofErr w:type="spellEnd"/>
             <w:r>
               <w:rPr>
                 <w:i/>
@@ -3782,8 +4061,13 @@
       </w:r>
     </w:p>
     <w:p>
-      <w:r>
-        <w:t>SchM_Background function runs when no tasks are scheduled.</w:t>
+      <w:proofErr w:type="spellStart"/>
+      <w:r>
+        <w:t>SchM_Background</w:t>
+      </w:r>
+      <w:proofErr w:type="spellEnd"/>
+      <w:r>
+        <w:t xml:space="preserve"> function runs when no tasks are scheduled.</w:t>
       </w:r>
     </w:p>
     <w:p/>
@@ -3794,14 +4078,14 @@
           <w:rStyle w:val="HelptextZchn"/>
         </w:rPr>
       </w:pPr>
-      <w:bookmarkStart w:id="29" w:name="_Toc381448033"/>
+      <w:bookmarkStart w:id="30" w:name="_Toc381448033"/>
       <w:r>
         <w:rPr>
           <w:rStyle w:val="Ttulo7Car"/>
         </w:rPr>
         <w:t>Scheduler task callback functions</w:t>
       </w:r>
-      <w:bookmarkEnd w:id="29"/>
+      <w:bookmarkEnd w:id="30"/>
     </w:p>
     <w:p>
       <w:pPr>
@@ -3824,7 +4108,7 @@
           <w:insideV w:val="single" w:sz="4" w:space="0" w:color="auto"/>
         </w:tblBorders>
         <w:tblLayout w:type="fixed"/>
-        <w:tblLook w:val="0000"/>
+        <w:tblLook w:val="0000" w:firstRow="0" w:lastRow="0" w:firstColumn="0" w:lastColumn="0" w:noHBand="0" w:noVBand="0"/>
       </w:tblPr>
       <w:tblGrid>
         <w:gridCol w:w="2943"/>
@@ -4279,10 +4563,10 @@
     </w:p>
     <w:p/>
     <w:sectPr>
-      <w:headerReference w:type="default" r:id="rId7"/>
-      <w:footerReference w:type="default" r:id="rId8"/>
-      <w:headerReference w:type="first" r:id="rId9"/>
-      <w:footerReference w:type="first" r:id="rId10"/>
+      <w:headerReference w:type="default" r:id="rId10"/>
+      <w:footerReference w:type="default" r:id="rId11"/>
+      <w:headerReference w:type="first" r:id="rId12"/>
+      <w:footerReference w:type="first" r:id="rId13"/>
       <w:pgSz w:w="11907" w:h="16840"/>
       <w:pgMar w:top="2268" w:right="851" w:bottom="1701" w:left="851" w:header="720" w:footer="170" w:gutter="567"/>
       <w:cols w:space="720"/>
@@ -4293,15 +4577,15 @@
 </file>
 
 <file path=word/endnotes.xml><?xml version="1.0" encoding="utf-8"?>
-<w:endnotes xmlns:ve="http://schemas.openxmlformats.org/markup-compatibility/2006" xmlns:o="urn:schemas-microsoft-com:office:office" xmlns:r="http://schemas.openxmlformats.org/officeDocument/2006/relationships" xmlns:m="http://schemas.openxmlformats.org/officeDocument/2006/math" xmlns:v="urn:schemas-microsoft-com:vml" xmlns:wp="http://schemas.openxmlformats.org/drawingml/2006/wordprocessingDrawing" xmlns:w10="urn:schemas-microsoft-com:office:word" xmlns:w="http://schemas.openxmlformats.org/wordprocessingml/2006/main" xmlns:wne="http://schemas.microsoft.com/office/word/2006/wordml">
-  <w:endnote w:type="separator" w:id="0">
+<w:endnotes xmlns:wpc="http://schemas.microsoft.com/office/word/2010/wordprocessingCanvas" xmlns:mc="http://schemas.openxmlformats.org/markup-compatibility/2006" xmlns:o="urn:schemas-microsoft-com:office:office" xmlns:r="http://schemas.openxmlformats.org/officeDocument/2006/relationships" xmlns:m="http://schemas.openxmlformats.org/officeDocument/2006/math" xmlns:v="urn:schemas-microsoft-com:vml" xmlns:wp14="http://schemas.microsoft.com/office/word/2010/wordprocessingDrawing" xmlns:wp="http://schemas.openxmlformats.org/drawingml/2006/wordprocessingDrawing" xmlns:w10="urn:schemas-microsoft-com:office:word" xmlns:w="http://schemas.openxmlformats.org/wordprocessingml/2006/main" xmlns:w14="http://schemas.microsoft.com/office/word/2010/wordml" xmlns:wpg="http://schemas.microsoft.com/office/word/2010/wordprocessingGroup" xmlns:wpi="http://schemas.microsoft.com/office/word/2010/wordprocessingInk" xmlns:wne="http://schemas.microsoft.com/office/word/2006/wordml" xmlns:wps="http://schemas.microsoft.com/office/word/2010/wordprocessingShape" mc:Ignorable="w14 wp14">
+  <w:endnote w:type="separator" w:id="-1">
     <w:p>
       <w:r>
         <w:separator/>
       </w:r>
     </w:p>
   </w:endnote>
-  <w:endnote w:type="continuationSeparator" w:id="1">
+  <w:endnote w:type="continuationSeparator" w:id="0">
     <w:p>
       <w:r>
         <w:continuationSeparator/>
@@ -4312,7 +4596,7 @@
 </file>
 
 <file path=word/footer1.xml><?xml version="1.0" encoding="utf-8"?>
-<w:ftr xmlns:ve="http://schemas.openxmlformats.org/markup-compatibility/2006" xmlns:o="urn:schemas-microsoft-com:office:office" xmlns:r="http://schemas.openxmlformats.org/officeDocument/2006/relationships" xmlns:m="http://schemas.openxmlformats.org/officeDocument/2006/math" xmlns:v="urn:schemas-microsoft-com:vml" xmlns:wp="http://schemas.openxmlformats.org/drawingml/2006/wordprocessingDrawing" xmlns:w10="urn:schemas-microsoft-com:office:word" xmlns:w="http://schemas.openxmlformats.org/wordprocessingml/2006/main" xmlns:wne="http://schemas.microsoft.com/office/word/2006/wordml">
+<w:ftr xmlns:wpc="http://schemas.microsoft.com/office/word/2010/wordprocessingCanvas" xmlns:mc="http://schemas.openxmlformats.org/markup-compatibility/2006" xmlns:o="urn:schemas-microsoft-com:office:office" xmlns:r="http://schemas.openxmlformats.org/officeDocument/2006/relationships" xmlns:m="http://schemas.openxmlformats.org/officeDocument/2006/math" xmlns:v="urn:schemas-microsoft-com:vml" xmlns:wp14="http://schemas.microsoft.com/office/word/2010/wordprocessingDrawing" xmlns:wp="http://schemas.openxmlformats.org/drawingml/2006/wordprocessingDrawing" xmlns:w10="urn:schemas-microsoft-com:office:word" xmlns:w="http://schemas.openxmlformats.org/wordprocessingml/2006/main" xmlns:w14="http://schemas.microsoft.com/office/word/2010/wordml" xmlns:wpg="http://schemas.microsoft.com/office/word/2010/wordprocessingGroup" xmlns:wpi="http://schemas.microsoft.com/office/word/2010/wordprocessingInk" xmlns:wne="http://schemas.microsoft.com/office/word/2006/wordml" xmlns:wps="http://schemas.microsoft.com/office/word/2010/wordprocessingShape" mc:Ignorable="w14 wp14">
   <w:tbl>
     <w:tblPr>
       <w:tblW w:w="9852" w:type="dxa"/>
@@ -4321,7 +4605,7 @@
         <w:left w:w="70" w:type="dxa"/>
         <w:right w:w="70" w:type="dxa"/>
       </w:tblCellMar>
-      <w:tblLook w:val="0000"/>
+      <w:tblLook w:val="0000" w:firstRow="0" w:lastRow="0" w:firstColumn="0" w:lastColumn="0" w:noHBand="0" w:noVBand="0"/>
     </w:tblPr>
     <w:tblGrid>
       <w:gridCol w:w="920"/>
@@ -4380,15 +4664,29 @@
               <w:sz w:val="18"/>
             </w:rPr>
           </w:pPr>
-          <w:fldSimple w:instr=" FILENAME  \* MERGEFORMAT ">
-            <w:r>
-              <w:rPr>
-                <w:noProof/>
-                <w:sz w:val="18"/>
-              </w:rPr>
-              <w:t>DSD_template.doc</w:t>
-            </w:r>
-          </w:fldSimple>
+          <w:r>
+            <w:fldChar w:fldCharType="begin"/>
+          </w:r>
+          <w:r>
+            <w:instrText xml:space="preserve"> FILENAME  \* MERGEFORMAT </w:instrText>
+          </w:r>
+          <w:r>
+            <w:fldChar w:fldCharType="separate"/>
+          </w:r>
+          <w:r>
+            <w:rPr>
+              <w:noProof/>
+              <w:sz w:val="18"/>
+            </w:rPr>
+            <w:t>DSD_template.doc</w:t>
+          </w:r>
+          <w:r>
+            <w:rPr>
+              <w:noProof/>
+              <w:sz w:val="18"/>
+            </w:rPr>
+            <w:fldChar w:fldCharType="end"/>
+          </w:r>
           <w:r>
             <w:rPr>
               <w:sz w:val="18"/>
@@ -4414,7 +4712,7 @@
               <w:sz w:val="16"/>
             </w:rPr>
           </w:pPr>
-          <w:bookmarkStart w:id="30" w:name="His_Ver"/>
+          <w:bookmarkStart w:id="31" w:name="His_Ver"/>
           <w:r>
             <w:rPr>
               <w:rFonts w:ascii="Helvetica" w:hAnsi="Helvetica"/>
@@ -4422,7 +4720,7 @@
             </w:rPr>
             <w:t>1.</w:t>
           </w:r>
-          <w:bookmarkEnd w:id="30"/>
+          <w:bookmarkEnd w:id="31"/>
           <w:r>
             <w:rPr>
               <w:rFonts w:ascii="Helvetica" w:hAnsi="Helvetica"/>
@@ -4599,7 +4897,7 @@
               <w:noProof/>
               <w:sz w:val="18"/>
             </w:rPr>
-            <w:t>4</w:t>
+            <w:t>5</w:t>
           </w:r>
           <w:r>
             <w:rPr>
@@ -4613,15 +4911,29 @@
             </w:rPr>
             <w:t xml:space="preserve"> / </w:t>
           </w:r>
-          <w:fldSimple w:instr=" NUMPAGES  \* MERGEFORMAT ">
-            <w:r>
-              <w:rPr>
-                <w:noProof/>
-                <w:sz w:val="18"/>
-              </w:rPr>
-              <w:t>4</w:t>
-            </w:r>
-          </w:fldSimple>
+          <w:r>
+            <w:fldChar w:fldCharType="begin"/>
+          </w:r>
+          <w:r>
+            <w:instrText xml:space="preserve"> NUMPAGES  \* MERGEFORMAT </w:instrText>
+          </w:r>
+          <w:r>
+            <w:fldChar w:fldCharType="separate"/>
+          </w:r>
+          <w:r>
+            <w:rPr>
+              <w:noProof/>
+              <w:sz w:val="18"/>
+            </w:rPr>
+            <w:t>6</w:t>
+          </w:r>
+          <w:r>
+            <w:rPr>
+              <w:noProof/>
+              <w:sz w:val="18"/>
+            </w:rPr>
+            <w:fldChar w:fldCharType="end"/>
+          </w:r>
         </w:p>
       </w:tc>
     </w:tr>
@@ -4635,7 +4947,7 @@
 </file>
 
 <file path=word/footer2.xml><?xml version="1.0" encoding="utf-8"?>
-<w:ftr xmlns:ve="http://schemas.openxmlformats.org/markup-compatibility/2006" xmlns:o="urn:schemas-microsoft-com:office:office" xmlns:r="http://schemas.openxmlformats.org/officeDocument/2006/relationships" xmlns:m="http://schemas.openxmlformats.org/officeDocument/2006/math" xmlns:v="urn:schemas-microsoft-com:vml" xmlns:wp="http://schemas.openxmlformats.org/drawingml/2006/wordprocessingDrawing" xmlns:w10="urn:schemas-microsoft-com:office:word" xmlns:w="http://schemas.openxmlformats.org/wordprocessingml/2006/main" xmlns:wne="http://schemas.microsoft.com/office/word/2006/wordml">
+<w:ftr xmlns:wpc="http://schemas.microsoft.com/office/word/2010/wordprocessingCanvas" xmlns:mc="http://schemas.openxmlformats.org/markup-compatibility/2006" xmlns:o="urn:schemas-microsoft-com:office:office" xmlns:r="http://schemas.openxmlformats.org/officeDocument/2006/relationships" xmlns:m="http://schemas.openxmlformats.org/officeDocument/2006/math" xmlns:v="urn:schemas-microsoft-com:vml" xmlns:wp14="http://schemas.microsoft.com/office/word/2010/wordprocessingDrawing" xmlns:wp="http://schemas.openxmlformats.org/drawingml/2006/wordprocessingDrawing" xmlns:w10="urn:schemas-microsoft-com:office:word" xmlns:w="http://schemas.openxmlformats.org/wordprocessingml/2006/main" xmlns:w14="http://schemas.microsoft.com/office/word/2010/wordml" xmlns:wpg="http://schemas.microsoft.com/office/word/2010/wordprocessingGroup" xmlns:wpi="http://schemas.microsoft.com/office/word/2010/wordprocessingInk" xmlns:wne="http://schemas.microsoft.com/office/word/2006/wordml" xmlns:wps="http://schemas.microsoft.com/office/word/2010/wordprocessingShape" mc:Ignorable="w14 wp14">
   <w:p>
     <w:pPr>
       <w:tabs>
@@ -4653,7 +4965,7 @@
         <w:left w:w="70" w:type="dxa"/>
         <w:right w:w="70" w:type="dxa"/>
       </w:tblCellMar>
-      <w:tblLook w:val="0000"/>
+      <w:tblLook w:val="0000" w:firstRow="0" w:lastRow="0" w:firstColumn="0" w:lastColumn="0" w:noHBand="0" w:noVBand="0"/>
     </w:tblPr>
     <w:tblGrid>
       <w:gridCol w:w="2268"/>
@@ -4793,8 +5105,13 @@
           </w:tcBorders>
         </w:tcPr>
         <w:p>
+          <w:proofErr w:type="spellStart"/>
           <w:r>
-            <w:t>Firstname Name</w:t>
+            <w:t>Firstname</w:t>
+          </w:r>
+          <w:proofErr w:type="spellEnd"/>
+          <w:r>
+            <w:t xml:space="preserve"> Name</w:t>
           </w:r>
         </w:p>
       </w:tc>
@@ -5102,8 +5419,13 @@
     </w:r>
     <w:r>
       <w:tab/>
-      <w:t>S 2xx xxx xxx</w:t>
+      <w:t xml:space="preserve">S 2xx xxx </w:t>
     </w:r>
+    <w:proofErr w:type="spellStart"/>
+    <w:r>
+      <w:t>xxx</w:t>
+    </w:r>
+    <w:proofErr w:type="spellEnd"/>
   </w:p>
   <w:p>
     <w:pPr>
@@ -5117,8 +5439,13 @@
       </w:rPr>
     </w:pPr>
     <w:r>
-      <w:t>External Ref. .</w:t>
+      <w:t>External Ref</w:t>
     </w:r>
+    <w:proofErr w:type="gramStart"/>
+    <w:r>
+      <w:t>. .</w:t>
+    </w:r>
+    <w:proofErr w:type="gramEnd"/>
     <w:r>
       <w:tab/>
     </w:r>
@@ -5183,15 +5510,15 @@
 </file>
 
 <file path=word/footnotes.xml><?xml version="1.0" encoding="utf-8"?>
-<w:footnotes xmlns:ve="http://schemas.openxmlformats.org/markup-compatibility/2006" xmlns:o="urn:schemas-microsoft-com:office:office" xmlns:r="http://schemas.openxmlformats.org/officeDocument/2006/relationships" xmlns:m="http://schemas.openxmlformats.org/officeDocument/2006/math" xmlns:v="urn:schemas-microsoft-com:vml" xmlns:wp="http://schemas.openxmlformats.org/drawingml/2006/wordprocessingDrawing" xmlns:w10="urn:schemas-microsoft-com:office:word" xmlns:w="http://schemas.openxmlformats.org/wordprocessingml/2006/main" xmlns:wne="http://schemas.microsoft.com/office/word/2006/wordml">
-  <w:footnote w:type="separator" w:id="0">
+<w:footnotes xmlns:wpc="http://schemas.microsoft.com/office/word/2010/wordprocessingCanvas" xmlns:mc="http://schemas.openxmlformats.org/markup-compatibility/2006" xmlns:o="urn:schemas-microsoft-com:office:office" xmlns:r="http://schemas.openxmlformats.org/officeDocument/2006/relationships" xmlns:m="http://schemas.openxmlformats.org/officeDocument/2006/math" xmlns:v="urn:schemas-microsoft-com:vml" xmlns:wp14="http://schemas.microsoft.com/office/word/2010/wordprocessingDrawing" xmlns:wp="http://schemas.openxmlformats.org/drawingml/2006/wordprocessingDrawing" xmlns:w10="urn:schemas-microsoft-com:office:word" xmlns:w="http://schemas.openxmlformats.org/wordprocessingml/2006/main" xmlns:w14="http://schemas.microsoft.com/office/word/2010/wordml" xmlns:wpg="http://schemas.microsoft.com/office/word/2010/wordprocessingGroup" xmlns:wpi="http://schemas.microsoft.com/office/word/2010/wordprocessingInk" xmlns:wne="http://schemas.microsoft.com/office/word/2006/wordml" xmlns:wps="http://schemas.microsoft.com/office/word/2010/wordprocessingShape" mc:Ignorable="w14 wp14">
+  <w:footnote w:type="separator" w:id="-1">
     <w:p>
       <w:r>
         <w:separator/>
       </w:r>
     </w:p>
   </w:footnote>
-  <w:footnote w:type="continuationSeparator" w:id="1">
+  <w:footnote w:type="continuationSeparator" w:id="0">
     <w:p>
       <w:r>
         <w:continuationSeparator/>
@@ -5202,7 +5529,7 @@
 </file>
 
 <file path=word/header1.xml><?xml version="1.0" encoding="utf-8"?>
-<w:hdr xmlns:ve="http://schemas.openxmlformats.org/markup-compatibility/2006" xmlns:o="urn:schemas-microsoft-com:office:office" xmlns:r="http://schemas.openxmlformats.org/officeDocument/2006/relationships" xmlns:m="http://schemas.openxmlformats.org/officeDocument/2006/math" xmlns:v="urn:schemas-microsoft-com:vml" xmlns:wp="http://schemas.openxmlformats.org/drawingml/2006/wordprocessingDrawing" xmlns:w10="urn:schemas-microsoft-com:office:word" xmlns:w="http://schemas.openxmlformats.org/wordprocessingml/2006/main" xmlns:wne="http://schemas.microsoft.com/office/word/2006/wordml">
+<w:hdr xmlns:wpc="http://schemas.microsoft.com/office/word/2010/wordprocessingCanvas" xmlns:mc="http://schemas.openxmlformats.org/markup-compatibility/2006" xmlns:o="urn:schemas-microsoft-com:office:office" xmlns:r="http://schemas.openxmlformats.org/officeDocument/2006/relationships" xmlns:m="http://schemas.openxmlformats.org/officeDocument/2006/math" xmlns:v="urn:schemas-microsoft-com:vml" xmlns:wp14="http://schemas.microsoft.com/office/word/2010/wordprocessingDrawing" xmlns:wp="http://schemas.openxmlformats.org/drawingml/2006/wordprocessingDrawing" xmlns:w10="urn:schemas-microsoft-com:office:word" xmlns:w="http://schemas.openxmlformats.org/wordprocessingml/2006/main" xmlns:w14="http://schemas.microsoft.com/office/word/2010/wordml" xmlns:wpg="http://schemas.microsoft.com/office/word/2010/wordprocessingGroup" xmlns:wpi="http://schemas.microsoft.com/office/word/2010/wordprocessingInk" xmlns:wne="http://schemas.microsoft.com/office/word/2006/wordml" xmlns:wps="http://schemas.microsoft.com/office/word/2010/wordprocessingShape" mc:Ignorable="w14 wp14">
   <w:p>
     <w:pPr>
       <w:framePr w:w="10263" w:hSpace="142" w:wrap="notBeside" w:vAnchor="page" w:hAnchor="page" w:x="1022" w:y="1078"/>
@@ -5241,7 +5568,7 @@
 </file>
 
 <file path=word/header2.xml><?xml version="1.0" encoding="utf-8"?>
-<w:hdr xmlns:ve="http://schemas.openxmlformats.org/markup-compatibility/2006" xmlns:o="urn:schemas-microsoft-com:office:office" xmlns:r="http://schemas.openxmlformats.org/officeDocument/2006/relationships" xmlns:m="http://schemas.openxmlformats.org/officeDocument/2006/math" xmlns:v="urn:schemas-microsoft-com:vml" xmlns:wp="http://schemas.openxmlformats.org/drawingml/2006/wordprocessingDrawing" xmlns:w10="urn:schemas-microsoft-com:office:word" xmlns:w="http://schemas.openxmlformats.org/wordprocessingml/2006/main" xmlns:wne="http://schemas.microsoft.com/office/word/2006/wordml">
+<w:hdr xmlns:wpc="http://schemas.microsoft.com/office/word/2010/wordprocessingCanvas" xmlns:mc="http://schemas.openxmlformats.org/markup-compatibility/2006" xmlns:o="urn:schemas-microsoft-com:office:office" xmlns:r="http://schemas.openxmlformats.org/officeDocument/2006/relationships" xmlns:m="http://schemas.openxmlformats.org/officeDocument/2006/math" xmlns:v="urn:schemas-microsoft-com:vml" xmlns:wp14="http://schemas.microsoft.com/office/word/2010/wordprocessingDrawing" xmlns:wp="http://schemas.openxmlformats.org/drawingml/2006/wordprocessingDrawing" xmlns:w10="urn:schemas-microsoft-com:office:word" xmlns:w="http://schemas.openxmlformats.org/wordprocessingml/2006/main" xmlns:w14="http://schemas.microsoft.com/office/word/2010/wordml" xmlns:wpg="http://schemas.microsoft.com/office/word/2010/wordprocessingGroup" xmlns:wpi="http://schemas.microsoft.com/office/word/2010/wordprocessingInk" xmlns:wne="http://schemas.microsoft.com/office/word/2006/wordml" xmlns:wps="http://schemas.microsoft.com/office/word/2010/wordprocessingShape" mc:Ignorable="w14 wp14">
   <w:p>
     <w:pPr>
       <w:framePr w:hSpace="142" w:wrap="around" w:vAnchor="page" w:hAnchor="page" w:x="1" w:y="1929"/>
@@ -5270,7 +5597,7 @@
         <v:shape id="_x0000_i1025" type="#_x0000_t75" style="width:35.25pt;height:195.75pt" o:ole="">
           <v:imagedata r:id="rId1" o:title=""/>
         </v:shape>
-        <o:OLEObject Type="Embed" ProgID="Designer" ShapeID="_x0000_i1025" DrawAspect="Content" ObjectID="_1456002121" r:id="rId2">
+        <o:OLEObject Type="Embed" ProgID="Designer" ShapeID="_x0000_i1025" DrawAspect="Content" ObjectID="_1456231075" r:id="rId2">
           <o:FieldCodes>\s \* MERGEFORMAT</o:FieldCodes>
         </o:OLEObject>
       </w:object>
@@ -5285,7 +5612,7 @@
         <v:shape id="_x0000_i1026" type="#_x0000_t75" style="width:42.75pt;height:167.25pt" o:ole="" fillcolor="window">
           <v:imagedata r:id="rId3" o:title=""/>
         </v:shape>
-        <o:OLEObject Type="Embed" ProgID="Designer" ShapeID="_x0000_i1026" DrawAspect="Content" ObjectID="_1456002122" r:id="rId4">
+        <o:OLEObject Type="Embed" ProgID="Designer" ShapeID="_x0000_i1026" DrawAspect="Content" ObjectID="_1456231076" r:id="rId4">
           <o:FieldCodes>\s \* MERGEFORMAT</o:FieldCodes>
         </o:OLEObject>
       </w:object>
@@ -5459,14 +5786,27 @@
     <w:r>
       <w:tab/>
     </w:r>
-    <w:fldSimple w:instr="NUMPAGES ">
-      <w:r>
-        <w:rPr>
-          <w:noProof/>
-        </w:rPr>
-        <w:t>6</w:t>
-      </w:r>
-    </w:fldSimple>
+    <w:r>
+      <w:fldChar w:fldCharType="begin"/>
+    </w:r>
+    <w:r>
+      <w:instrText xml:space="preserve">NUMPAGES </w:instrText>
+    </w:r>
+    <w:r>
+      <w:fldChar w:fldCharType="separate"/>
+    </w:r>
+    <w:r>
+      <w:rPr>
+        <w:noProof/>
+      </w:rPr>
+      <w:t>6</w:t>
+    </w:r>
+    <w:r>
+      <w:rPr>
+        <w:noProof/>
+      </w:rPr>
+      <w:fldChar w:fldCharType="end"/>
+    </w:r>
   </w:p>
   <w:p>
     <w:pPr>
@@ -5547,7 +5887,7 @@
 </file>
 
 <file path=word/numbering.xml><?xml version="1.0" encoding="utf-8"?>
-<w:numbering xmlns:ve="http://schemas.openxmlformats.org/markup-compatibility/2006" xmlns:o="urn:schemas-microsoft-com:office:office" xmlns:r="http://schemas.openxmlformats.org/officeDocument/2006/relationships" xmlns:m="http://schemas.openxmlformats.org/officeDocument/2006/math" xmlns:v="urn:schemas-microsoft-com:vml" xmlns:wp="http://schemas.openxmlformats.org/drawingml/2006/wordprocessingDrawing" xmlns:w10="urn:schemas-microsoft-com:office:word" xmlns:w="http://schemas.openxmlformats.org/wordprocessingml/2006/main" xmlns:wne="http://schemas.microsoft.com/office/word/2006/wordml">
+<w:numbering xmlns:wpc="http://schemas.microsoft.com/office/word/2010/wordprocessingCanvas" xmlns:mc="http://schemas.openxmlformats.org/markup-compatibility/2006" xmlns:o="urn:schemas-microsoft-com:office:office" xmlns:r="http://schemas.openxmlformats.org/officeDocument/2006/relationships" xmlns:m="http://schemas.openxmlformats.org/officeDocument/2006/math" xmlns:v="urn:schemas-microsoft-com:vml" xmlns:wp14="http://schemas.microsoft.com/office/word/2010/wordprocessingDrawing" xmlns:wp="http://schemas.openxmlformats.org/drawingml/2006/wordprocessingDrawing" xmlns:w10="urn:schemas-microsoft-com:office:word" xmlns:w="http://schemas.openxmlformats.org/wordprocessingml/2006/main" xmlns:w14="http://schemas.microsoft.com/office/word/2010/wordml" xmlns:wpg="http://schemas.microsoft.com/office/word/2010/wordprocessingGroup" xmlns:wpi="http://schemas.microsoft.com/office/word/2010/wordprocessingInk" xmlns:wne="http://schemas.microsoft.com/office/word/2006/wordml" xmlns:wps="http://schemas.microsoft.com/office/word/2010/wordprocessingShape" mc:Ignorable="w14 wp14">
   <w:abstractNum w:abstractNumId="0">
     <w:nsid w:val="032664E9"/>
     <w:multiLevelType w:val="hybridMultilevel"/>
@@ -6368,7 +6708,7 @@
 </file>
 
 <file path=word/styles.xml><?xml version="1.0" encoding="utf-8"?>
-<w:styles xmlns:r="http://schemas.openxmlformats.org/officeDocument/2006/relationships" xmlns:w="http://schemas.openxmlformats.org/wordprocessingml/2006/main">
+<w:styles xmlns:mc="http://schemas.openxmlformats.org/markup-compatibility/2006" xmlns:r="http://schemas.openxmlformats.org/officeDocument/2006/relationships" xmlns:w="http://schemas.openxmlformats.org/wordprocessingml/2006/main" xmlns:w14="http://schemas.microsoft.com/office/word/2010/wordml" mc:Ignorable="w14">
   <w:docDefaults>
     <w:rPrDefault>
       <w:rPr>
@@ -6667,7 +7007,6 @@
     <w:uiPriority w:val="99"/>
     <w:semiHidden/>
     <w:unhideWhenUsed/>
-    <w:qFormat/>
     <w:tblPr>
       <w:tblInd w:w="0" w:type="dxa"/>
       <w:tblCellMar>
@@ -7127,24 +7466,48 @@
     <w:basedOn w:val="Ttulo3Car"/>
     <w:link w:val="Ttulo4"/>
     <w:rsid w:val="008E32AD"/>
+    <w:rPr>
+      <w:rFonts w:ascii="Arial" w:hAnsi="Arial"/>
+      <w:b/>
+      <w:sz w:val="22"/>
+      <w:lang w:val="en-US" w:eastAsia="en-US" w:bidi="ar-SA"/>
+    </w:rPr>
   </w:style>
   <w:style w:type="character" w:customStyle="1" w:styleId="Ttulo5Car">
     <w:name w:val="Título 5 Car"/>
     <w:basedOn w:val="Ttulo4Car"/>
     <w:link w:val="Ttulo5"/>
     <w:rsid w:val="008E32AD"/>
+    <w:rPr>
+      <w:rFonts w:ascii="Arial" w:hAnsi="Arial"/>
+      <w:b/>
+      <w:sz w:val="22"/>
+      <w:lang w:val="en-US" w:eastAsia="en-US" w:bidi="ar-SA"/>
+    </w:rPr>
   </w:style>
   <w:style w:type="character" w:customStyle="1" w:styleId="Ttulo6Car">
     <w:name w:val="Título 6 Car"/>
     <w:basedOn w:val="Ttulo5Car"/>
     <w:link w:val="Ttulo6"/>
     <w:rsid w:val="008E32AD"/>
+    <w:rPr>
+      <w:rFonts w:ascii="Arial" w:hAnsi="Arial"/>
+      <w:b/>
+      <w:sz w:val="22"/>
+      <w:lang w:val="en-US" w:eastAsia="en-US" w:bidi="ar-SA"/>
+    </w:rPr>
   </w:style>
   <w:style w:type="character" w:customStyle="1" w:styleId="Ttulo7Car">
     <w:name w:val="Título 7 Car"/>
     <w:basedOn w:val="Ttulo6Car"/>
     <w:link w:val="Ttulo7"/>
     <w:rsid w:val="008E32AD"/>
+    <w:rPr>
+      <w:rFonts w:ascii="Arial" w:hAnsi="Arial"/>
+      <w:b/>
+      <w:sz w:val="22"/>
+      <w:lang w:val="en-US" w:eastAsia="en-US" w:bidi="ar-SA"/>
+    </w:rPr>
   </w:style>
   <w:style w:type="character" w:customStyle="1" w:styleId="PiedepginaCar">
     <w:name w:val="Pie de página Car"/>
@@ -7190,6 +7553,196 @@
       <w:sz w:val="32"/>
       <w:szCs w:val="32"/>
     </w:rPr>
+  </w:style>
+</w:styles>
+</file>
+
+<file path=word/stylesWithEffects.xml><?xml version="1.0" encoding="utf-8"?>
+<w:styles xmlns:wpc="http://schemas.microsoft.com/office/word/2010/wordprocessingCanvas" xmlns:mc="http://schemas.openxmlformats.org/markup-compatibility/2006" xmlns:o="urn:schemas-microsoft-com:office:office" xmlns:r="http://schemas.openxmlformats.org/officeDocument/2006/relationships" xmlns:m="http://schemas.openxmlformats.org/officeDocument/2006/math" xmlns:v="urn:schemas-microsoft-com:vml" xmlns:wp14="http://schemas.microsoft.com/office/word/2010/wordprocessingDrawing" xmlns:wp="http://schemas.openxmlformats.org/drawingml/2006/wordprocessingDrawing" xmlns:w10="urn:schemas-microsoft-com:office:word" xmlns:w="http://schemas.openxmlformats.org/wordprocessingml/2006/main" xmlns:w14="http://schemas.microsoft.com/office/word/2010/wordml" xmlns:wpg="http://schemas.microsoft.com/office/word/2010/wordprocessingGroup" xmlns:wpi="http://schemas.microsoft.com/office/word/2010/wordprocessingInk" xmlns:wne="http://schemas.microsoft.com/office/word/2006/wordml" xmlns:wps="http://schemas.microsoft.com/office/word/2010/wordprocessingShape" mc:Ignorable="w14 wp14">
+  <w:docDefaults>
+    <w:rPrDefault>
+      <w:rPr>
+        <w:rFonts w:asciiTheme="minorHAnsi" w:eastAsiaTheme="minorEastAsia" w:hAnsiTheme="minorHAnsi" w:cstheme="minorBidi"/>
+        <w:sz w:val="22"/>
+        <w:szCs w:val="22"/>
+        <w:lang w:val="es-MX" w:eastAsia="es-MX" w:bidi="ar-SA"/>
+      </w:rPr>
+    </w:rPrDefault>
+    <w:pPrDefault>
+      <w:pPr>
+        <w:spacing w:after="200" w:line="276" w:lineRule="auto"/>
+      </w:pPr>
+    </w:pPrDefault>
+  </w:docDefaults>
+  <w:latentStyles w:defLockedState="0" w:defUIPriority="99" w:defSemiHidden="1" w:defUnhideWhenUsed="1" w:defQFormat="0" w:count="267">
+    <w:lsdException w:name="Normal" w:semiHidden="0" w:uiPriority="0" w:unhideWhenUsed="0" w:qFormat="1"/>
+    <w:lsdException w:name="heading 1" w:semiHidden="0" w:uiPriority="9" w:unhideWhenUsed="0" w:qFormat="1"/>
+    <w:lsdException w:name="heading 2" w:uiPriority="9" w:qFormat="1"/>
+    <w:lsdException w:name="heading 3" w:uiPriority="9" w:qFormat="1"/>
+    <w:lsdException w:name="heading 4" w:uiPriority="9" w:qFormat="1"/>
+    <w:lsdException w:name="heading 5" w:uiPriority="9" w:qFormat="1"/>
+    <w:lsdException w:name="heading 6" w:uiPriority="9" w:qFormat="1"/>
+    <w:lsdException w:name="heading 7" w:uiPriority="9" w:qFormat="1"/>
+    <w:lsdException w:name="heading 8" w:uiPriority="9" w:qFormat="1"/>
+    <w:lsdException w:name="heading 9" w:uiPriority="9" w:qFormat="1"/>
+    <w:lsdException w:name="toc 1" w:uiPriority="39"/>
+    <w:lsdException w:name="toc 2" w:uiPriority="39"/>
+    <w:lsdException w:name="toc 3" w:uiPriority="39"/>
+    <w:lsdException w:name="toc 4" w:uiPriority="39"/>
+    <w:lsdException w:name="toc 5" w:uiPriority="39"/>
+    <w:lsdException w:name="toc 6" w:uiPriority="39"/>
+    <w:lsdException w:name="toc 7" w:uiPriority="39"/>
+    <w:lsdException w:name="toc 8" w:uiPriority="39"/>
+    <w:lsdException w:name="toc 9" w:uiPriority="39"/>
+    <w:lsdException w:name="caption" w:uiPriority="35" w:qFormat="1"/>
+    <w:lsdException w:name="Title" w:semiHidden="0" w:uiPriority="10" w:unhideWhenUsed="0" w:qFormat="1"/>
+    <w:lsdException w:name="Default Paragraph Font" w:uiPriority="1"/>
+    <w:lsdException w:name="Subtitle" w:semiHidden="0" w:uiPriority="11" w:unhideWhenUsed="0" w:qFormat="1"/>
+    <w:lsdException w:name="Strong" w:semiHidden="0" w:uiPriority="22" w:unhideWhenUsed="0" w:qFormat="1"/>
+    <w:lsdException w:name="Emphasis" w:semiHidden="0" w:uiPriority="20" w:unhideWhenUsed="0" w:qFormat="1"/>
+    <w:lsdException w:name="Table Grid" w:semiHidden="0" w:uiPriority="59" w:unhideWhenUsed="0"/>
+    <w:lsdException w:name="Placeholder Text" w:unhideWhenUsed="0"/>
+    <w:lsdException w:name="No Spacing" w:semiHidden="0" w:uiPriority="1" w:unhideWhenUsed="0" w:qFormat="1"/>
+    <w:lsdException w:name="Light Shading" w:semiHidden="0" w:uiPriority="60" w:unhideWhenUsed="0"/>
+    <w:lsdException w:name="Light List" w:semiHidden="0" w:uiPriority="61" w:unhideWhenUsed="0"/>
+    <w:lsdException w:name="Light Grid" w:semiHidden="0" w:uiPriority="62" w:unhideWhenUsed="0"/>
+    <w:lsdException w:name="Medium Shading 1" w:semiHidden="0" w:uiPriority="63" w:unhideWhenUsed="0"/>
+    <w:lsdException w:name="Medium Shading 2" w:semiHidden="0" w:uiPriority="64" w:unhideWhenUsed="0"/>
+    <w:lsdException w:name="Medium List 1" w:semiHidden="0" w:uiPriority="65" w:unhideWhenUsed="0"/>
+    <w:lsdException w:name="Medium List 2" w:semiHidden="0" w:uiPriority="66" w:unhideWhenUsed="0"/>
+    <w:lsdException w:name="Medium Grid 1" w:semiHidden="0" w:uiPriority="67" w:unhideWhenUsed="0"/>
+    <w:lsdException w:name="Medium Grid 2" w:semiHidden="0" w:uiPriority="68" w:unhideWhenUsed="0"/>
+    <w:lsdException w:name="Medium Grid 3" w:semiHidden="0" w:uiPriority="69" w:unhideWhenUsed="0"/>
+    <w:lsdException w:name="Dark List" w:semiHidden="0" w:uiPriority="70" w:unhideWhenUsed="0"/>
+    <w:lsdException w:name="Colorful Shading" w:semiHidden="0" w:uiPriority="71" w:unhideWhenUsed="0"/>
+    <w:lsdException w:name="Colorful List" w:semiHidden="0" w:uiPriority="72" w:unhideWhenUsed="0"/>
+    <w:lsdException w:name="Colorful Grid" w:semiHidden="0" w:uiPriority="73" w:unhideWhenUsed="0"/>
+    <w:lsdException w:name="Light Shading Accent 1" w:semiHidden="0" w:uiPriority="60" w:unhideWhenUsed="0"/>
+    <w:lsdException w:name="Light List Accent 1" w:semiHidden="0" w:uiPriority="61" w:unhideWhenUsed="0"/>
+    <w:lsdException w:name="Light Grid Accent 1" w:semiHidden="0" w:uiPriority="62" w:unhideWhenUsed="0"/>
+    <w:lsdException w:name="Medium Shading 1 Accent 1" w:semiHidden="0" w:uiPriority="63" w:unhideWhenUsed="0"/>
+    <w:lsdException w:name="Medium Shading 2 Accent 1" w:semiHidden="0" w:uiPriority="64" w:unhideWhenUsed="0"/>
+    <w:lsdException w:name="Medium List 1 Accent 1" w:semiHidden="0" w:uiPriority="65" w:unhideWhenUsed="0"/>
+    <w:lsdException w:name="Revision" w:unhideWhenUsed="0"/>
+    <w:lsdException w:name="List Paragraph" w:semiHidden="0" w:uiPriority="34" w:unhideWhenUsed="0" w:qFormat="1"/>
+    <w:lsdException w:name="Quote" w:semiHidden="0" w:uiPriority="29" w:unhideWhenUsed="0" w:qFormat="1"/>
+    <w:lsdException w:name="Intense Quote" w:semiHidden="0" w:uiPriority="30" w:unhideWhenUsed="0" w:qFormat="1"/>
+    <w:lsdException w:name="Medium List 2 Accent 1" w:semiHidden="0" w:uiPriority="66" w:unhideWhenUsed="0"/>
+    <w:lsdException w:name="Medium Grid 1 Accent 1" w:semiHidden="0" w:uiPriority="67" w:unhideWhenUsed="0"/>
+    <w:lsdException w:name="Medium Grid 2 Accent 1" w:semiHidden="0" w:uiPriority="68" w:unhideWhenUsed="0"/>
+    <w:lsdException w:name="Medium Grid 3 Accent 1" w:semiHidden="0" w:uiPriority="69" w:unhideWhenUsed="0"/>
+    <w:lsdException w:name="Dark List Accent 1" w:semiHidden="0" w:uiPriority="70" w:unhideWhenUsed="0"/>
+    <w:lsdException w:name="Colorful Shading Accent 1" w:semiHidden="0" w:uiPriority="71" w:unhideWhenUsed="0"/>
+    <w:lsdException w:name="Colorful List Accent 1" w:semiHidden="0" w:uiPriority="72" w:unhideWhenUsed="0"/>
+    <w:lsdException w:name="Colorful Grid Accent 1" w:semiHidden="0" w:uiPriority="73" w:unhideWhenUsed="0"/>
+    <w:lsdException w:name="Light Shading Accent 2" w:semiHidden="0" w:uiPriority="60" w:unhideWhenUsed="0"/>
+    <w:lsdException w:name="Light List Accent 2" w:semiHidden="0" w:uiPriority="61" w:unhideWhenUsed="0"/>
+    <w:lsdException w:name="Light Grid Accent 2" w:semiHidden="0" w:uiPriority="62" w:unhideWhenUsed="0"/>
+    <w:lsdException w:name="Medium Shading 1 Accent 2" w:semiHidden="0" w:uiPriority="63" w:unhideWhenUsed="0"/>
+    <w:lsdException w:name="Medium Shading 2 Accent 2" w:semiHidden="0" w:uiPriority="64" w:unhideWhenUsed="0"/>
+    <w:lsdException w:name="Medium List 1 Accent 2" w:semiHidden="0" w:uiPriority="65" w:unhideWhenUsed="0"/>
+    <w:lsdException w:name="Medium List 2 Accent 2" w:semiHidden="0" w:uiPriority="66" w:unhideWhenUsed="0"/>
+    <w:lsdException w:name="Medium Grid 1 Accent 2" w:semiHidden="0" w:uiPriority="67" w:unhideWhenUsed="0"/>
+    <w:lsdException w:name="Medium Grid 2 Accent 2" w:semiHidden="0" w:uiPriority="68" w:unhideWhenUsed="0"/>
+    <w:lsdException w:name="Medium Grid 3 Accent 2" w:semiHidden="0" w:uiPriority="69" w:unhideWhenUsed="0"/>
+    <w:lsdException w:name="Dark List Accent 2" w:semiHidden="0" w:uiPriority="70" w:unhideWhenUsed="0"/>
+    <w:lsdException w:name="Colorful Shading Accent 2" w:semiHidden="0" w:uiPriority="71" w:unhideWhenUsed="0"/>
+    <w:lsdException w:name="Colorful List Accent 2" w:semiHidden="0" w:uiPriority="72" w:unhideWhenUsed="0"/>
+    <w:lsdException w:name="Colorful Grid Accent 2" w:semiHidden="0" w:uiPriority="73" w:unhideWhenUsed="0"/>
+    <w:lsdException w:name="Light Shading Accent 3" w:semiHidden="0" w:uiPriority="60" w:unhideWhenUsed="0"/>
+    <w:lsdException w:name="Light List Accent 3" w:semiHidden="0" w:uiPriority="61" w:unhideWhenUsed="0"/>
+    <w:lsdException w:name="Light Grid Accent 3" w:semiHidden="0" w:uiPriority="62" w:unhideWhenUsed="0"/>
+    <w:lsdException w:name="Medium Shading 1 Accent 3" w:semiHidden="0" w:uiPriority="63" w:unhideWhenUsed="0"/>
+    <w:lsdException w:name="Medium Shading 2 Accent 3" w:semiHidden="0" w:uiPriority="64" w:unhideWhenUsed="0"/>
+    <w:lsdException w:name="Medium List 1 Accent 3" w:semiHidden="0" w:uiPriority="65" w:unhideWhenUsed="0"/>
+    <w:lsdException w:name="Medium List 2 Accent 3" w:semiHidden="0" w:uiPriority="66" w:unhideWhenUsed="0"/>
+    <w:lsdException w:name="Medium Grid 1 Accent 3" w:semiHidden="0" w:uiPriority="67" w:unhideWhenUsed="0"/>
+    <w:lsdException w:name="Medium Grid 2 Accent 3" w:semiHidden="0" w:uiPriority="68" w:unhideWhenUsed="0"/>
+    <w:lsdException w:name="Medium Grid 3 Accent 3" w:semiHidden="0" w:uiPriority="69" w:unhideWhenUsed="0"/>
+    <w:lsdException w:name="Dark List Accent 3" w:semiHidden="0" w:uiPriority="70" w:unhideWhenUsed="0"/>
+    <w:lsdException w:name="Colorful Shading Accent 3" w:semiHidden="0" w:uiPriority="71" w:unhideWhenUsed="0"/>
+    <w:lsdException w:name="Colorful List Accent 3" w:semiHidden="0" w:uiPriority="72" w:unhideWhenUsed="0"/>
+    <w:lsdException w:name="Colorful Grid Accent 3" w:semiHidden="0" w:uiPriority="73" w:unhideWhenUsed="0"/>
+    <w:lsdException w:name="Light Shading Accent 4" w:semiHidden="0" w:uiPriority="60" w:unhideWhenUsed="0"/>
+    <w:lsdException w:name="Light List Accent 4" w:semiHidden="0" w:uiPriority="61" w:unhideWhenUsed="0"/>
+    <w:lsdException w:name="Light Grid Accent 4" w:semiHidden="0" w:uiPriority="62" w:unhideWhenUsed="0"/>
+    <w:lsdException w:name="Medium Shading 1 Accent 4" w:semiHidden="0" w:uiPriority="63" w:unhideWhenUsed="0"/>
+    <w:lsdException w:name="Medium Shading 2 Accent 4" w:semiHidden="0" w:uiPriority="64" w:unhideWhenUsed="0"/>
+    <w:lsdException w:name="Medium List 1 Accent 4" w:semiHidden="0" w:uiPriority="65" w:unhideWhenUsed="0"/>
+    <w:lsdException w:name="Medium List 2 Accent 4" w:semiHidden="0" w:uiPriority="66" w:unhideWhenUsed="0"/>
+    <w:lsdException w:name="Medium Grid 1 Accent 4" w:semiHidden="0" w:uiPriority="67" w:unhideWhenUsed="0"/>
+    <w:lsdException w:name="Medium Grid 2 Accent 4" w:semiHidden="0" w:uiPriority="68" w:unhideWhenUsed="0"/>
+    <w:lsdException w:name="Medium Grid 3 Accent 4" w:semiHidden="0" w:uiPriority="69" w:unhideWhenUsed="0"/>
+    <w:lsdException w:name="Dark List Accent 4" w:semiHidden="0" w:uiPriority="70" w:unhideWhenUsed="0"/>
+    <w:lsdException w:name="Colorful Shading Accent 4" w:semiHidden="0" w:uiPriority="71" w:unhideWhenUsed="0"/>
+    <w:lsdException w:name="Colorful List Accent 4" w:semiHidden="0" w:uiPriority="72" w:unhideWhenUsed="0"/>
+    <w:lsdException w:name="Colorful Grid Accent 4" w:semiHidden="0" w:uiPriority="73" w:unhideWhenUsed="0"/>
+    <w:lsdException w:name="Light Shading Accent 5" w:semiHidden="0" w:uiPriority="60" w:unhideWhenUsed="0"/>
+    <w:lsdException w:name="Light List Accent 5" w:semiHidden="0" w:uiPriority="61" w:unhideWhenUsed="0"/>
+    <w:lsdException w:name="Light Grid Accent 5" w:semiHidden="0" w:uiPriority="62" w:unhideWhenUsed="0"/>
+    <w:lsdException w:name="Medium Shading 1 Accent 5" w:semiHidden="0" w:uiPriority="63" w:unhideWhenUsed="0"/>
+    <w:lsdException w:name="Medium Shading 2 Accent 5" w:semiHidden="0" w:uiPriority="64" w:unhideWhenUsed="0"/>
+    <w:lsdException w:name="Medium List 1 Accent 5" w:semiHidden="0" w:uiPriority="65" w:unhideWhenUsed="0"/>
+    <w:lsdException w:name="Medium List 2 Accent 5" w:semiHidden="0" w:uiPriority="66" w:unhideWhenUsed="0"/>
+    <w:lsdException w:name="Medium Grid 1 Accent 5" w:semiHidden="0" w:uiPriority="67" w:unhideWhenUsed="0"/>
+    <w:lsdException w:name="Medium Grid 2 Accent 5" w:semiHidden="0" w:uiPriority="68" w:unhideWhenUsed="0"/>
+    <w:lsdException w:name="Medium Grid 3 Accent 5" w:semiHidden="0" w:uiPriority="69" w:unhideWhenUsed="0"/>
+    <w:lsdException w:name="Dark List Accent 5" w:semiHidden="0" w:uiPriority="70" w:unhideWhenUsed="0"/>
+    <w:lsdException w:name="Colorful Shading Accent 5" w:semiHidden="0" w:uiPriority="71" w:unhideWhenUsed="0"/>
+    <w:lsdException w:name="Colorful List Accent 5" w:semiHidden="0" w:uiPriority="72" w:unhideWhenUsed="0"/>
+    <w:lsdException w:name="Colorful Grid Accent 5" w:semiHidden="0" w:uiPriority="73" w:unhideWhenUsed="0"/>
+    <w:lsdException w:name="Light Shading Accent 6" w:semiHidden="0" w:uiPriority="60" w:unhideWhenUsed="0"/>
+    <w:lsdException w:name="Light List Accent 6" w:semiHidden="0" w:uiPriority="61" w:unhideWhenUsed="0"/>
+    <w:lsdException w:name="Light Grid Accent 6" w:semiHidden="0" w:uiPriority="62" w:unhideWhenUsed="0"/>
+    <w:lsdException w:name="Medium Shading 1 Accent 6" w:semiHidden="0" w:uiPriority="63" w:unhideWhenUsed="0"/>
+    <w:lsdException w:name="Medium Shading 2 Accent 6" w:semiHidden="0" w:uiPriority="64" w:unhideWhenUsed="0"/>
+    <w:lsdException w:name="Medium List 1 Accent 6" w:semiHidden="0" w:uiPriority="65" w:unhideWhenUsed="0"/>
+    <w:lsdException w:name="Medium List 2 Accent 6" w:semiHidden="0" w:uiPriority="66" w:unhideWhenUsed="0"/>
+    <w:lsdException w:name="Medium Grid 1 Accent 6" w:semiHidden="0" w:uiPriority="67" w:unhideWhenUsed="0"/>
+    <w:lsdException w:name="Medium Grid 2 Accent 6" w:semiHidden="0" w:uiPriority="68" w:unhideWhenUsed="0"/>
+    <w:lsdException w:name="Medium Grid 3 Accent 6" w:semiHidden="0" w:uiPriority="69" w:unhideWhenUsed="0"/>
+    <w:lsdException w:name="Dark List Accent 6" w:semiHidden="0" w:uiPriority="70" w:unhideWhenUsed="0"/>
+    <w:lsdException w:name="Colorful Shading Accent 6" w:semiHidden="0" w:uiPriority="71" w:unhideWhenUsed="0"/>
+    <w:lsdException w:name="Colorful List Accent 6" w:semiHidden="0" w:uiPriority="72" w:unhideWhenUsed="0"/>
+    <w:lsdException w:name="Colorful Grid Accent 6" w:semiHidden="0" w:uiPriority="73" w:unhideWhenUsed="0"/>
+    <w:lsdException w:name="Subtle Emphasis" w:semiHidden="0" w:uiPriority="19" w:unhideWhenUsed="0" w:qFormat="1"/>
+    <w:lsdException w:name="Intense Emphasis" w:semiHidden="0" w:uiPriority="21" w:unhideWhenUsed="0" w:qFormat="1"/>
+    <w:lsdException w:name="Subtle Reference" w:semiHidden="0" w:uiPriority="31" w:unhideWhenUsed="0" w:qFormat="1"/>
+    <w:lsdException w:name="Intense Reference" w:semiHidden="0" w:uiPriority="32" w:unhideWhenUsed="0" w:qFormat="1"/>
+    <w:lsdException w:name="Book Title" w:semiHidden="0" w:uiPriority="33" w:unhideWhenUsed="0" w:qFormat="1"/>
+    <w:lsdException w:name="Bibliography" w:uiPriority="37"/>
+    <w:lsdException w:name="TOC Heading" w:uiPriority="39" w:qFormat="1"/>
+  </w:latentStyles>
+  <w:style w:type="paragraph" w:default="1" w:styleId="Normal">
+    <w:name w:val="Normal"/>
+    <w:qFormat/>
+  </w:style>
+  <w:style w:type="character" w:default="1" w:styleId="Fuentedeprrafopredeter">
+    <w:name w:val="Default Paragraph Font"/>
+    <w:uiPriority w:val="1"/>
+    <w:semiHidden/>
+    <w:unhideWhenUsed/>
+  </w:style>
+  <w:style w:type="table" w:default="1" w:styleId="Tablanormal">
+    <w:name w:val="Normal Table"/>
+    <w:uiPriority w:val="99"/>
+    <w:semiHidden/>
+    <w:unhideWhenUsed/>
+    <w:tblPr>
+      <w:tblInd w:w="0" w:type="dxa"/>
+      <w:tblCellMar>
+        <w:top w:w="0" w:type="dxa"/>
+        <w:left w:w="108" w:type="dxa"/>
+        <w:bottom w:w="0" w:type="dxa"/>
+        <w:right w:w="108" w:type="dxa"/>
+      </w:tblCellMar>
+    </w:tblPr>
+  </w:style>
+  <w:style w:type="numbering" w:default="1" w:styleId="Sinlista">
+    <w:name w:val="No List"/>
+    <w:uiPriority w:val="99"/>
+    <w:semiHidden/>
+    <w:unhideWhenUsed/>
   </w:style>
 </w:styles>
 </file>

</xml_diff>